<commit_message>
tugas struct 7 data
</commit_message>
<xml_diff>
--- a/TUGAS 2 (struct)- Alya Safira-19081010015.docx
+++ b/TUGAS 2 (struct)- Alya Safira-19081010015.docx
@@ -46,9 +46,10 @@
           <w:szCs w:val="24"/>
           <w:shd w:val="clear" w:color="auto" w:fill="FFFFFF"/>
         </w:rPr>
-        <w:t>(</w:t>
-      </w:r>
-      <w:proofErr w:type="gramStart"/>
+        <w:t>(STRUCT</w:t>
+      </w:r>
+      <w:bookmarkStart w:id="0" w:name="_GoBack"/>
+      <w:bookmarkEnd w:id="0"/>
       <w:r>
         <w:rPr>
           <w:rFonts w:ascii="Times New Roman" w:hAnsi="Times New Roman" w:cs="Times New Roman"/>
@@ -58,19 +59,7 @@
           <w:szCs w:val="24"/>
           <w:shd w:val="clear" w:color="auto" w:fill="FFFFFF"/>
         </w:rPr>
-        <w:t>STRUCT )</w:t>
-      </w:r>
-      <w:proofErr w:type="gramEnd"/>
-      <w:r>
-        <w:rPr>
-          <w:rFonts w:ascii="Times New Roman" w:hAnsi="Times New Roman" w:cs="Times New Roman"/>
-          <w:b/>
-          <w:bCs/>
-          <w:sz w:val="24"/>
-          <w:szCs w:val="24"/>
-          <w:shd w:val="clear" w:color="auto" w:fill="FFFFFF"/>
-        </w:rPr>
-        <w:t xml:space="preserve"> </w:t>
+        <w:t xml:space="preserve">) </w:t>
       </w:r>
     </w:p>
     <w:p>
@@ -161,7 +150,7 @@
                     </pic:cNvPicPr>
                   </pic:nvPicPr>
                   <pic:blipFill>
-                    <a:blip r:embed="rId6">
+                    <a:blip r:embed="rId8">
                       <a:extLst>
                         <a:ext uri="{28A0092B-C50C-407E-A947-70E740481C1C}">
                           <a14:useLocalDpi xmlns:a14="http://schemas.microsoft.com/office/drawing/2010/main" val="0"/>
@@ -697,7 +686,7 @@
                     <pic:cNvPicPr/>
                   </pic:nvPicPr>
                   <pic:blipFill rotWithShape="1">
-                    <a:blip r:embed="rId7">
+                    <a:blip r:embed="rId9">
                       <a:extLst>
                         <a:ext uri="{28A0092B-C50C-407E-A947-70E740481C1C}">
                           <a14:useLocalDpi xmlns:a14="http://schemas.microsoft.com/office/drawing/2010/main" val="0"/>
@@ -788,7 +777,7 @@
                     <pic:cNvPicPr/>
                   </pic:nvPicPr>
                   <pic:blipFill rotWithShape="1">
-                    <a:blip r:embed="rId8">
+                    <a:blip r:embed="rId10">
                       <a:extLst>
                         <a:ext uri="{28A0092B-C50C-407E-A947-70E740481C1C}">
                           <a14:useLocalDpi xmlns:a14="http://schemas.microsoft.com/office/drawing/2010/main" val="0"/>
@@ -962,7 +951,7 @@
                     <pic:cNvPicPr/>
                   </pic:nvPicPr>
                   <pic:blipFill rotWithShape="1">
-                    <a:blip r:embed="rId9">
+                    <a:blip r:embed="rId11">
                       <a:extLst>
                         <a:ext uri="{28A0092B-C50C-407E-A947-70E740481C1C}">
                           <a14:useLocalDpi xmlns:a14="http://schemas.microsoft.com/office/drawing/2010/main" val="0"/>
@@ -1127,7 +1116,7 @@
                     <pic:cNvPicPr/>
                   </pic:nvPicPr>
                   <pic:blipFill rotWithShape="1">
-                    <a:blip r:embed="rId10">
+                    <a:blip r:embed="rId12">
                       <a:extLst>
                         <a:ext uri="{28A0092B-C50C-407E-A947-70E740481C1C}">
                           <a14:useLocalDpi xmlns:a14="http://schemas.microsoft.com/office/drawing/2010/main" val="0"/>
@@ -1195,7 +1184,7 @@
                     <pic:cNvPicPr/>
                   </pic:nvPicPr>
                   <pic:blipFill rotWithShape="1">
-                    <a:blip r:embed="rId11">
+                    <a:blip r:embed="rId13">
                       <a:extLst>
                         <a:ext uri="{28A0092B-C50C-407E-A947-70E740481C1C}">
                           <a14:useLocalDpi xmlns:a14="http://schemas.microsoft.com/office/drawing/2010/main" val="0"/>
@@ -1315,7 +1304,7 @@
                     <pic:cNvPicPr/>
                   </pic:nvPicPr>
                   <pic:blipFill rotWithShape="1">
-                    <a:blip r:embed="rId12">
+                    <a:blip r:embed="rId14">
                       <a:extLst>
                         <a:ext uri="{28A0092B-C50C-407E-A947-70E740481C1C}">
                           <a14:useLocalDpi xmlns:a14="http://schemas.microsoft.com/office/drawing/2010/main" val="0"/>
@@ -1419,8 +1408,54 @@
     <w:p>
       <w:pPr>
         <w:pStyle w:val="ListParagraph"/>
-        <w:spacing w:line="360" w:lineRule="auto"/>
-        <w:ind w:left="1080"/>
+        <w:numPr>
+          <w:ilvl w:val="0"/>
+          <w:numId w:val="5"/>
+        </w:numPr>
+        <w:spacing w:line="360" w:lineRule="auto"/>
+        <w:rPr>
+          <w:rFonts w:ascii="Times New Roman" w:hAnsi="Times New Roman" w:cs="Times New Roman"/>
+          <w:sz w:val="24"/>
+        </w:rPr>
+      </w:pPr>
+      <w:proofErr w:type="spellStart"/>
+      <w:r>
+        <w:rPr>
+          <w:rFonts w:ascii="Times New Roman" w:hAnsi="Times New Roman" w:cs="Times New Roman"/>
+          <w:sz w:val="24"/>
+        </w:rPr>
+        <w:t>Bagian</w:t>
+      </w:r>
+      <w:proofErr w:type="spellEnd"/>
+      <w:r>
+        <w:rPr>
+          <w:rFonts w:ascii="Times New Roman" w:hAnsi="Times New Roman" w:cs="Times New Roman"/>
+          <w:sz w:val="24"/>
+        </w:rPr>
+        <w:t xml:space="preserve"> </w:t>
+      </w:r>
+      <w:proofErr w:type="spellStart"/>
+      <w:r>
+        <w:rPr>
+          <w:rFonts w:ascii="Times New Roman" w:hAnsi="Times New Roman" w:cs="Times New Roman"/>
+          <w:sz w:val="24"/>
+        </w:rPr>
+        <w:t>Dev</w:t>
+      </w:r>
+      <w:proofErr w:type="spellEnd"/>
+      <w:r>
+        <w:rPr>
+          <w:rFonts w:ascii="Times New Roman" w:hAnsi="Times New Roman" w:cs="Times New Roman"/>
+          <w:sz w:val="24"/>
+        </w:rPr>
+        <w:t xml:space="preserve"> C </w:t>
+      </w:r>
+    </w:p>
+    <w:p>
+      <w:pPr>
+        <w:pStyle w:val="ListParagraph"/>
+        <w:spacing w:line="360" w:lineRule="auto"/>
+        <w:ind w:left="1440"/>
         <w:jc w:val="center"/>
         <w:rPr>
           <w:rFonts w:ascii="Times New Roman" w:hAnsi="Times New Roman" w:cs="Times New Roman"/>
@@ -1433,8 +1468,92 @@
           <w:noProof/>
           <w:sz w:val="24"/>
         </w:rPr>
+        <mc:AlternateContent>
+          <mc:Choice Requires="wps">
+            <w:drawing>
+              <wp:anchor distT="0" distB="0" distL="114300" distR="114300" simplePos="0" relativeHeight="251659264" behindDoc="0" locked="0" layoutInCell="1" allowOverlap="1" wp14:anchorId="71D9165E" wp14:editId="303C0CC9">
+                <wp:simplePos x="0" y="0"/>
+                <wp:positionH relativeFrom="column">
+                  <wp:posOffset>3434400</wp:posOffset>
+                </wp:positionH>
+                <wp:positionV relativeFrom="paragraph">
+                  <wp:posOffset>241800</wp:posOffset>
+                </wp:positionV>
+                <wp:extent cx="1620000" cy="45719"/>
+                <wp:effectExtent l="0" t="0" r="18415" b="12065"/>
+                <wp:wrapNone/>
+                <wp:docPr id="5" name="Rectangle 5"/>
+                <wp:cNvGraphicFramePr/>
+                <a:graphic xmlns:a="http://schemas.openxmlformats.org/drawingml/2006/main">
+                  <a:graphicData uri="http://schemas.microsoft.com/office/word/2010/wordprocessingShape">
+                    <wps:wsp>
+                      <wps:cNvSpPr/>
+                      <wps:spPr>
+                        <a:xfrm>
+                          <a:off x="0" y="0"/>
+                          <a:ext cx="1620000" cy="45719"/>
+                        </a:xfrm>
+                        <a:prstGeom prst="rect">
+                          <a:avLst/>
+                        </a:prstGeom>
+                        <a:solidFill>
+                          <a:schemeClr val="bg1"/>
+                        </a:solidFill>
+                        <a:ln>
+                          <a:solidFill>
+                            <a:schemeClr val="bg1"/>
+                          </a:solidFill>
+                        </a:ln>
+                      </wps:spPr>
+                      <wps:style>
+                        <a:lnRef idx="2">
+                          <a:schemeClr val="accent1">
+                            <a:shade val="50000"/>
+                          </a:schemeClr>
+                        </a:lnRef>
+                        <a:fillRef idx="1">
+                          <a:schemeClr val="accent1"/>
+                        </a:fillRef>
+                        <a:effectRef idx="0">
+                          <a:schemeClr val="accent1"/>
+                        </a:effectRef>
+                        <a:fontRef idx="minor">
+                          <a:schemeClr val="lt1"/>
+                        </a:fontRef>
+                      </wps:style>
+                      <wps:bodyPr rot="0" spcFirstLastPara="0" vertOverflow="overflow" horzOverflow="overflow" vert="horz" wrap="square" lIns="91440" tIns="45720" rIns="91440" bIns="45720" numCol="1" spcCol="0" rtlCol="0" fromWordArt="0" anchor="ctr" anchorCtr="0" forceAA="0" compatLnSpc="1">
+                        <a:prstTxWarp prst="textNoShape">
+                          <a:avLst/>
+                        </a:prstTxWarp>
+                        <a:noAutofit/>
+                      </wps:bodyPr>
+                    </wps:wsp>
+                  </a:graphicData>
+                </a:graphic>
+                <wp14:sizeRelH relativeFrom="margin">
+                  <wp14:pctWidth>0</wp14:pctWidth>
+                </wp14:sizeRelH>
+                <wp14:sizeRelV relativeFrom="margin">
+                  <wp14:pctHeight>0</wp14:pctHeight>
+                </wp14:sizeRelV>
+              </wp:anchor>
+            </w:drawing>
+          </mc:Choice>
+          <mc:Fallback>
+            <w:pict>
+              <v:rect id="Rectangle 5" o:spid="_x0000_s1026" style="position:absolute;margin-left:270.45pt;margin-top:19.05pt;width:127.55pt;height:3.6pt;z-index:251659264;visibility:visible;mso-wrap-style:square;mso-width-percent:0;mso-height-percent:0;mso-wrap-distance-left:9pt;mso-wrap-distance-top:0;mso-wrap-distance-right:9pt;mso-wrap-distance-bottom:0;mso-position-horizontal:absolute;mso-position-horizontal-relative:text;mso-position-vertical:absolute;mso-position-vertical-relative:text;mso-width-percent:0;mso-height-percent:0;mso-width-relative:margin;mso-height-relative:margin;v-text-anchor:middle" o:gfxdata="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" fillcolor="white [3212]" strokecolor="white [3212]" strokeweight="2pt"/>
+            </w:pict>
+          </mc:Fallback>
+        </mc:AlternateContent>
+      </w:r>
+      <w:r>
+        <w:rPr>
+          <w:rFonts w:ascii="Times New Roman" w:hAnsi="Times New Roman" w:cs="Times New Roman"/>
+          <w:noProof/>
+          <w:sz w:val="24"/>
+        </w:rPr>
         <w:drawing>
-          <wp:inline distT="0" distB="0" distL="0" distR="0">
+          <wp:inline distT="0" distB="0" distL="0" distR="0" wp14:anchorId="0AC33F95" wp14:editId="7F6AF252">
             <wp:extent cx="3816000" cy="1794653"/>
             <wp:effectExtent l="0" t="0" r="0" b="0"/>
             <wp:docPr id="10" name="Picture 10"/>
@@ -1449,7 +1568,7 @@
                     <pic:cNvPicPr/>
                   </pic:nvPicPr>
                   <pic:blipFill rotWithShape="1">
-                    <a:blip r:embed="rId13" cstate="print">
+                    <a:blip r:embed="rId15" cstate="print">
                       <a:extLst>
                         <a:ext uri="{28A0092B-C50C-407E-A947-70E740481C1C}">
                           <a14:useLocalDpi xmlns:a14="http://schemas.microsoft.com/office/drawing/2010/main" val="0"/>
@@ -1482,8 +1601,222 @@
           </wp:inline>
         </w:drawing>
       </w:r>
-      <w:bookmarkStart w:id="0" w:name="_GoBack"/>
-      <w:bookmarkEnd w:id="0"/>
+    </w:p>
+    <w:p>
+      <w:pPr>
+        <w:pStyle w:val="ListParagraph"/>
+        <w:numPr>
+          <w:ilvl w:val="0"/>
+          <w:numId w:val="5"/>
+        </w:numPr>
+        <w:spacing w:line="360" w:lineRule="auto"/>
+        <w:rPr>
+          <w:rFonts w:ascii="Times New Roman" w:hAnsi="Times New Roman" w:cs="Times New Roman"/>
+          <w:sz w:val="24"/>
+        </w:rPr>
+      </w:pPr>
+      <w:proofErr w:type="spellStart"/>
+      <w:r>
+        <w:rPr>
+          <w:rFonts w:ascii="Times New Roman" w:hAnsi="Times New Roman" w:cs="Times New Roman"/>
+          <w:sz w:val="24"/>
+        </w:rPr>
+        <w:lastRenderedPageBreak/>
+        <w:t>Bagian</w:t>
+      </w:r>
+      <w:proofErr w:type="spellEnd"/>
+      <w:r>
+        <w:rPr>
+          <w:rFonts w:ascii="Times New Roman" w:hAnsi="Times New Roman" w:cs="Times New Roman"/>
+          <w:sz w:val="24"/>
+        </w:rPr>
+        <w:t xml:space="preserve"> Word </w:t>
+      </w:r>
+    </w:p>
+    <w:p>
+      <w:pPr>
+        <w:pStyle w:val="ListParagraph"/>
+        <w:spacing w:line="360" w:lineRule="auto"/>
+        <w:ind w:left="1440"/>
+        <w:rPr>
+          <w:rFonts w:ascii="Times New Roman" w:hAnsi="Times New Roman" w:cs="Times New Roman"/>
+          <w:sz w:val="24"/>
+        </w:rPr>
+      </w:pPr>
+    </w:p>
+    <w:p>
+      <w:pPr>
+        <w:pStyle w:val="ListParagraph"/>
+        <w:spacing w:line="360" w:lineRule="auto"/>
+        <w:ind w:left="1440"/>
+        <w:jc w:val="center"/>
+        <w:rPr>
+          <w:rFonts w:ascii="Times New Roman" w:hAnsi="Times New Roman" w:cs="Times New Roman"/>
+          <w:sz w:val="24"/>
+        </w:rPr>
+      </w:pPr>
+      <w:r>
+        <w:rPr>
+          <w:rFonts w:ascii="Times New Roman" w:hAnsi="Times New Roman" w:cs="Times New Roman"/>
+          <w:noProof/>
+          <w:sz w:val="24"/>
+        </w:rPr>
+        <mc:AlternateContent>
+          <mc:Choice Requires="wps">
+            <w:drawing>
+              <wp:anchor distT="0" distB="0" distL="114300" distR="114300" simplePos="0" relativeHeight="251661312" behindDoc="0" locked="0" layoutInCell="1" allowOverlap="1" wp14:anchorId="04DFFD56" wp14:editId="200689E9">
+                <wp:simplePos x="0" y="0"/>
+                <wp:positionH relativeFrom="column">
+                  <wp:posOffset>3758400</wp:posOffset>
+                </wp:positionH>
+                <wp:positionV relativeFrom="paragraph">
+                  <wp:posOffset>338220</wp:posOffset>
+                </wp:positionV>
+                <wp:extent cx="2044800" cy="81085"/>
+                <wp:effectExtent l="0" t="0" r="12700" b="14605"/>
+                <wp:wrapNone/>
+                <wp:docPr id="11" name="Rectangle 11"/>
+                <wp:cNvGraphicFramePr/>
+                <a:graphic xmlns:a="http://schemas.openxmlformats.org/drawingml/2006/main">
+                  <a:graphicData uri="http://schemas.microsoft.com/office/word/2010/wordprocessingShape">
+                    <wps:wsp>
+                      <wps:cNvSpPr/>
+                      <wps:spPr>
+                        <a:xfrm>
+                          <a:off x="0" y="0"/>
+                          <a:ext cx="2044800" cy="81085"/>
+                        </a:xfrm>
+                        <a:prstGeom prst="rect">
+                          <a:avLst/>
+                        </a:prstGeom>
+                        <a:solidFill>
+                          <a:schemeClr val="bg1"/>
+                        </a:solidFill>
+                        <a:ln>
+                          <a:solidFill>
+                            <a:schemeClr val="bg1"/>
+                          </a:solidFill>
+                        </a:ln>
+                      </wps:spPr>
+                      <wps:style>
+                        <a:lnRef idx="2">
+                          <a:schemeClr val="accent1">
+                            <a:shade val="50000"/>
+                          </a:schemeClr>
+                        </a:lnRef>
+                        <a:fillRef idx="1">
+                          <a:schemeClr val="accent1"/>
+                        </a:fillRef>
+                        <a:effectRef idx="0">
+                          <a:schemeClr val="accent1"/>
+                        </a:effectRef>
+                        <a:fontRef idx="minor">
+                          <a:schemeClr val="lt1"/>
+                        </a:fontRef>
+                      </wps:style>
+                      <wps:bodyPr rot="0" spcFirstLastPara="0" vertOverflow="overflow" horzOverflow="overflow" vert="horz" wrap="square" lIns="91440" tIns="45720" rIns="91440" bIns="45720" numCol="1" spcCol="0" rtlCol="0" fromWordArt="0" anchor="ctr" anchorCtr="0" forceAA="0" compatLnSpc="1">
+                        <a:prstTxWarp prst="textNoShape">
+                          <a:avLst/>
+                        </a:prstTxWarp>
+                        <a:noAutofit/>
+                      </wps:bodyPr>
+                    </wps:wsp>
+                  </a:graphicData>
+                </a:graphic>
+                <wp14:sizeRelH relativeFrom="margin">
+                  <wp14:pctWidth>0</wp14:pctWidth>
+                </wp14:sizeRelH>
+                <wp14:sizeRelV relativeFrom="margin">
+                  <wp14:pctHeight>0</wp14:pctHeight>
+                </wp14:sizeRelV>
+              </wp:anchor>
+            </w:drawing>
+          </mc:Choice>
+          <mc:Fallback>
+            <w:pict>
+              <v:rect id="Rectangle 11" o:spid="_x0000_s1026" style="position:absolute;margin-left:295.95pt;margin-top:26.65pt;width:161pt;height:6.4pt;z-index:251661312;visibility:visible;mso-wrap-style:square;mso-width-percent:0;mso-height-percent:0;mso-wrap-distance-left:9pt;mso-wrap-distance-top:0;mso-wrap-distance-right:9pt;mso-wrap-distance-bottom:0;mso-position-horizontal:absolute;mso-position-horizontal-relative:text;mso-position-vertical:absolute;mso-position-vertical-relative:text;mso-width-percent:0;mso-height-percent:0;mso-width-relative:margin;mso-height-relative:margin;v-text-anchor:middle" o:gfxdata="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" fillcolor="white [3212]" strokecolor="white [3212]" strokeweight="2pt"/>
+            </w:pict>
+          </mc:Fallback>
+        </mc:AlternateContent>
+      </w:r>
+      <w:r>
+        <w:rPr>
+          <w:rFonts w:ascii="Times New Roman" w:hAnsi="Times New Roman" w:cs="Times New Roman"/>
+          <w:noProof/>
+          <w:sz w:val="24"/>
+        </w:rPr>
+        <w:drawing>
+          <wp:inline distT="0" distB="0" distL="0" distR="0">
+            <wp:extent cx="4759200" cy="2755326"/>
+            <wp:effectExtent l="0" t="0" r="3810" b="6985"/>
+            <wp:docPr id="2" name="Picture 2"/>
+            <wp:cNvGraphicFramePr>
+              <a:graphicFrameLocks xmlns:a="http://schemas.openxmlformats.org/drawingml/2006/main" noChangeAspect="1"/>
+            </wp:cNvGraphicFramePr>
+            <a:graphic xmlns:a="http://schemas.openxmlformats.org/drawingml/2006/main">
+              <a:graphicData uri="http://schemas.openxmlformats.org/drawingml/2006/picture">
+                <pic:pic xmlns:pic="http://schemas.openxmlformats.org/drawingml/2006/picture">
+                  <pic:nvPicPr>
+                    <pic:cNvPr id="0" name="gittt 2.PNG"/>
+                    <pic:cNvPicPr/>
+                  </pic:nvPicPr>
+                  <pic:blipFill rotWithShape="1">
+                    <a:blip r:embed="rId16" cstate="print">
+                      <a:extLst>
+                        <a:ext uri="{28A0092B-C50C-407E-A947-70E740481C1C}">
+                          <a14:useLocalDpi xmlns:a14="http://schemas.microsoft.com/office/drawing/2010/main" val="0"/>
+                        </a:ext>
+                      </a:extLst>
+                    </a:blip>
+                    <a:srcRect r="12590" b="4330"/>
+                    <a:stretch/>
+                  </pic:blipFill>
+                  <pic:spPr bwMode="auto">
+                    <a:xfrm>
+                      <a:off x="0" y="0"/>
+                      <a:ext cx="4756319" cy="2753658"/>
+                    </a:xfrm>
+                    <a:prstGeom prst="rect">
+                      <a:avLst/>
+                    </a:prstGeom>
+                    <a:ln>
+                      <a:noFill/>
+                    </a:ln>
+                    <a:extLst>
+                      <a:ext uri="{53640926-AAD7-44D8-BBD7-CCE9431645EC}">
+                        <a14:shadowObscured xmlns:a14="http://schemas.microsoft.com/office/drawing/2010/main"/>
+                      </a:ext>
+                    </a:extLst>
+                  </pic:spPr>
+                </pic:pic>
+              </a:graphicData>
+            </a:graphic>
+          </wp:inline>
+        </w:drawing>
+      </w:r>
+    </w:p>
+    <w:p>
+      <w:pPr>
+        <w:pStyle w:val="ListParagraph"/>
+        <w:spacing w:line="360" w:lineRule="auto"/>
+        <w:ind w:left="1440"/>
+        <w:jc w:val="center"/>
+        <w:rPr>
+          <w:rFonts w:ascii="Times New Roman" w:hAnsi="Times New Roman" w:cs="Times New Roman"/>
+          <w:sz w:val="24"/>
+        </w:rPr>
+      </w:pPr>
+    </w:p>
+    <w:p>
+      <w:pPr>
+        <w:pStyle w:val="ListParagraph"/>
+        <w:spacing w:line="360" w:lineRule="auto"/>
+        <w:ind w:left="1440"/>
+        <w:rPr>
+          <w:rFonts w:ascii="Times New Roman" w:hAnsi="Times New Roman" w:cs="Times New Roman"/>
+          <w:sz w:val="24"/>
+        </w:rPr>
+      </w:pPr>
     </w:p>
     <w:sectPr>
       <w:pgSz w:w="12240" w:h="15840"/>
@@ -1495,6 +1828,56 @@
 </w:document>
 </file>
 
+<file path=word/endnotes.xml><?xml version="1.0" encoding="utf-8"?>
+<w:endnotes xmlns:wpc="http://schemas.microsoft.com/office/word/2010/wordprocessingCanvas" xmlns:mc="http://schemas.openxmlformats.org/markup-compatibility/2006" xmlns:o="urn:schemas-microsoft-com:office:office" xmlns:r="http://schemas.openxmlformats.org/officeDocument/2006/relationships" xmlns:m="http://schemas.openxmlformats.org/officeDocument/2006/math" xmlns:v="urn:schemas-microsoft-com:vml" xmlns:wp14="http://schemas.microsoft.com/office/word/2010/wordprocessingDrawing" xmlns:wp="http://schemas.openxmlformats.org/drawingml/2006/wordprocessingDrawing" xmlns:w10="urn:schemas-microsoft-com:office:word" xmlns:w="http://schemas.openxmlformats.org/wordprocessingml/2006/main" xmlns:w14="http://schemas.microsoft.com/office/word/2010/wordml" xmlns:wpg="http://schemas.microsoft.com/office/word/2010/wordprocessingGroup" xmlns:wpi="http://schemas.microsoft.com/office/word/2010/wordprocessingInk" xmlns:wne="http://schemas.microsoft.com/office/word/2006/wordml" xmlns:wps="http://schemas.microsoft.com/office/word/2010/wordprocessingShape" mc:Ignorable="w14 wp14">
+  <w:endnote w:type="separator" w:id="-1">
+    <w:p>
+      <w:pPr>
+        <w:spacing w:after="0" w:line="240" w:lineRule="auto"/>
+      </w:pPr>
+      <w:r>
+        <w:separator/>
+      </w:r>
+    </w:p>
+  </w:endnote>
+  <w:endnote w:type="continuationSeparator" w:id="0">
+    <w:p>
+      <w:pPr>
+        <w:spacing w:after="0" w:line="240" w:lineRule="auto"/>
+      </w:pPr>
+      <w:r>
+        <w:continuationSeparator/>
+      </w:r>
+    </w:p>
+  </w:endnote>
+</w:endnotes>
+</file>
+
+<file path=word/footnotes.xml><?xml version="1.0" encoding="utf-8"?>
+<w:footnotes xmlns:wpc="http://schemas.microsoft.com/office/word/2010/wordprocessingCanvas" xmlns:mc="http://schemas.openxmlformats.org/markup-compatibility/2006" xmlns:o="urn:schemas-microsoft-com:office:office" xmlns:r="http://schemas.openxmlformats.org/officeDocument/2006/relationships" xmlns:m="http://schemas.openxmlformats.org/officeDocument/2006/math" xmlns:v="urn:schemas-microsoft-com:vml" xmlns:wp14="http://schemas.microsoft.com/office/word/2010/wordprocessingDrawing" xmlns:wp="http://schemas.openxmlformats.org/drawingml/2006/wordprocessingDrawing" xmlns:w10="urn:schemas-microsoft-com:office:word" xmlns:w="http://schemas.openxmlformats.org/wordprocessingml/2006/main" xmlns:w14="http://schemas.microsoft.com/office/word/2010/wordml" xmlns:wpg="http://schemas.microsoft.com/office/word/2010/wordprocessingGroup" xmlns:wpi="http://schemas.microsoft.com/office/word/2010/wordprocessingInk" xmlns:wne="http://schemas.microsoft.com/office/word/2006/wordml" xmlns:wps="http://schemas.microsoft.com/office/word/2010/wordprocessingShape" mc:Ignorable="w14 wp14">
+  <w:footnote w:type="separator" w:id="-1">
+    <w:p>
+      <w:pPr>
+        <w:spacing w:after="0" w:line="240" w:lineRule="auto"/>
+      </w:pPr>
+      <w:r>
+        <w:separator/>
+      </w:r>
+    </w:p>
+  </w:footnote>
+  <w:footnote w:type="continuationSeparator" w:id="0">
+    <w:p>
+      <w:pPr>
+        <w:spacing w:after="0" w:line="240" w:lineRule="auto"/>
+      </w:pPr>
+      <w:r>
+        <w:continuationSeparator/>
+      </w:r>
+    </w:p>
+  </w:footnote>
+</w:footnotes>
+</file>
+
 <file path=word/numbering.xml><?xml version="1.0" encoding="utf-8"?>
 <w:numbering xmlns:wpc="http://schemas.microsoft.com/office/word/2010/wordprocessingCanvas" xmlns:mc="http://schemas.openxmlformats.org/markup-compatibility/2006" xmlns:o="urn:schemas-microsoft-com:office:office" xmlns:r="http://schemas.openxmlformats.org/officeDocument/2006/relationships" xmlns:m="http://schemas.openxmlformats.org/officeDocument/2006/math" xmlns:v="urn:schemas-microsoft-com:vml" xmlns:wp14="http://schemas.microsoft.com/office/word/2010/wordprocessingDrawing" xmlns:wp="http://schemas.openxmlformats.org/drawingml/2006/wordprocessingDrawing" xmlns:w10="urn:schemas-microsoft-com:office:word" xmlns:w="http://schemas.openxmlformats.org/wordprocessingml/2006/main" xmlns:w14="http://schemas.microsoft.com/office/word/2010/wordml" xmlns:wpg="http://schemas.microsoft.com/office/word/2010/wordprocessingGroup" xmlns:wpi="http://schemas.microsoft.com/office/word/2010/wordprocessingInk" xmlns:wne="http://schemas.microsoft.com/office/word/2006/wordml" xmlns:wps="http://schemas.microsoft.com/office/word/2010/wordprocessingShape" mc:Ignorable="w14 wp14">
   <w:abstractNum w:abstractNumId="0">
@@ -1587,6 +1970,95 @@
     </w:lvl>
   </w:abstractNum>
   <w:abstractNum w:abstractNumId="1">
+    <w:nsid w:val="21736BD3"/>
+    <w:multiLevelType w:val="hybridMultilevel"/>
+    <w:tmpl w:val="48DC7134"/>
+    <w:lvl w:ilvl="0" w:tplc="D328385A">
+      <w:start w:val="1"/>
+      <w:numFmt w:val="decimal"/>
+      <w:lvlText w:val="%1."/>
+      <w:lvlJc w:val="left"/>
+      <w:pPr>
+        <w:ind w:left="1440" w:hanging="360"/>
+      </w:pPr>
+      <w:rPr>
+        <w:rFonts w:hint="default"/>
+      </w:rPr>
+    </w:lvl>
+    <w:lvl w:ilvl="1" w:tplc="04090019" w:tentative="1">
+      <w:start w:val="1"/>
+      <w:numFmt w:val="lowerLetter"/>
+      <w:lvlText w:val="%2."/>
+      <w:lvlJc w:val="left"/>
+      <w:pPr>
+        <w:ind w:left="2160" w:hanging="360"/>
+      </w:pPr>
+    </w:lvl>
+    <w:lvl w:ilvl="2" w:tplc="0409001B" w:tentative="1">
+      <w:start w:val="1"/>
+      <w:numFmt w:val="lowerRoman"/>
+      <w:lvlText w:val="%3."/>
+      <w:lvlJc w:val="right"/>
+      <w:pPr>
+        <w:ind w:left="2880" w:hanging="180"/>
+      </w:pPr>
+    </w:lvl>
+    <w:lvl w:ilvl="3" w:tplc="0409000F" w:tentative="1">
+      <w:start w:val="1"/>
+      <w:numFmt w:val="decimal"/>
+      <w:lvlText w:val="%4."/>
+      <w:lvlJc w:val="left"/>
+      <w:pPr>
+        <w:ind w:left="3600" w:hanging="360"/>
+      </w:pPr>
+    </w:lvl>
+    <w:lvl w:ilvl="4" w:tplc="04090019" w:tentative="1">
+      <w:start w:val="1"/>
+      <w:numFmt w:val="lowerLetter"/>
+      <w:lvlText w:val="%5."/>
+      <w:lvlJc w:val="left"/>
+      <w:pPr>
+        <w:ind w:left="4320" w:hanging="360"/>
+      </w:pPr>
+    </w:lvl>
+    <w:lvl w:ilvl="5" w:tplc="0409001B" w:tentative="1">
+      <w:start w:val="1"/>
+      <w:numFmt w:val="lowerRoman"/>
+      <w:lvlText w:val="%6."/>
+      <w:lvlJc w:val="right"/>
+      <w:pPr>
+        <w:ind w:left="5040" w:hanging="180"/>
+      </w:pPr>
+    </w:lvl>
+    <w:lvl w:ilvl="6" w:tplc="0409000F" w:tentative="1">
+      <w:start w:val="1"/>
+      <w:numFmt w:val="decimal"/>
+      <w:lvlText w:val="%7."/>
+      <w:lvlJc w:val="left"/>
+      <w:pPr>
+        <w:ind w:left="5760" w:hanging="360"/>
+      </w:pPr>
+    </w:lvl>
+    <w:lvl w:ilvl="7" w:tplc="04090019" w:tentative="1">
+      <w:start w:val="1"/>
+      <w:numFmt w:val="lowerLetter"/>
+      <w:lvlText w:val="%8."/>
+      <w:lvlJc w:val="left"/>
+      <w:pPr>
+        <w:ind w:left="6480" w:hanging="360"/>
+      </w:pPr>
+    </w:lvl>
+    <w:lvl w:ilvl="8" w:tplc="0409001B" w:tentative="1">
+      <w:start w:val="1"/>
+      <w:numFmt w:val="lowerRoman"/>
+      <w:lvlText w:val="%9."/>
+      <w:lvlJc w:val="right"/>
+      <w:pPr>
+        <w:ind w:left="7200" w:hanging="180"/>
+      </w:pPr>
+    </w:lvl>
+  </w:abstractNum>
+  <w:abstractNum w:abstractNumId="2">
     <w:nsid w:val="2F0E631F"/>
     <w:multiLevelType w:val="hybridMultilevel"/>
     <w:tmpl w:val="0CE03292"/>
@@ -1676,7 +2148,7 @@
       </w:pPr>
     </w:lvl>
   </w:abstractNum>
-  <w:abstractNum w:abstractNumId="2">
+  <w:abstractNum w:abstractNumId="3">
     <w:nsid w:val="634B12C3"/>
     <w:multiLevelType w:val="hybridMultilevel"/>
     <w:tmpl w:val="2B0E18FE"/>
@@ -1765,7 +2237,7 @@
       </w:pPr>
     </w:lvl>
   </w:abstractNum>
-  <w:abstractNum w:abstractNumId="3">
+  <w:abstractNum w:abstractNumId="4">
     <w:nsid w:val="70733AF7"/>
     <w:multiLevelType w:val="hybridMultilevel"/>
     <w:tmpl w:val="3ED03FEE"/>
@@ -1855,16 +2327,19 @@
     </w:lvl>
   </w:abstractNum>
   <w:num w:numId="1">
-    <w:abstractNumId w:val="1"/>
+    <w:abstractNumId w:val="2"/>
   </w:num>
   <w:num w:numId="2">
-    <w:abstractNumId w:val="2"/>
+    <w:abstractNumId w:val="3"/>
   </w:num>
   <w:num w:numId="3">
     <w:abstractNumId w:val="0"/>
   </w:num>
   <w:num w:numId="4">
-    <w:abstractNumId w:val="3"/>
+    <w:abstractNumId w:val="4"/>
+  </w:num>
+  <w:num w:numId="5">
+    <w:abstractNumId w:val="1"/>
   </w:num>
 </w:numbering>
 </file>
@@ -2098,6 +2573,50 @@
       <w:contextualSpacing/>
     </w:pPr>
   </w:style>
+  <w:style w:type="paragraph" w:styleId="Header">
+    <w:name w:val="header"/>
+    <w:basedOn w:val="Normal"/>
+    <w:link w:val="HeaderChar"/>
+    <w:uiPriority w:val="99"/>
+    <w:unhideWhenUsed/>
+    <w:rsid w:val="008A58F4"/>
+    <w:pPr>
+      <w:tabs>
+        <w:tab w:val="center" w:pos="4680"/>
+        <w:tab w:val="right" w:pos="9360"/>
+      </w:tabs>
+      <w:spacing w:after="0" w:line="240" w:lineRule="auto"/>
+    </w:pPr>
+  </w:style>
+  <w:style w:type="character" w:customStyle="1" w:styleId="HeaderChar">
+    <w:name w:val="Header Char"/>
+    <w:basedOn w:val="DefaultParagraphFont"/>
+    <w:link w:val="Header"/>
+    <w:uiPriority w:val="99"/>
+    <w:rsid w:val="008A58F4"/>
+  </w:style>
+  <w:style w:type="paragraph" w:styleId="Footer">
+    <w:name w:val="footer"/>
+    <w:basedOn w:val="Normal"/>
+    <w:link w:val="FooterChar"/>
+    <w:uiPriority w:val="99"/>
+    <w:unhideWhenUsed/>
+    <w:rsid w:val="008A58F4"/>
+    <w:pPr>
+      <w:tabs>
+        <w:tab w:val="center" w:pos="4680"/>
+        <w:tab w:val="right" w:pos="9360"/>
+      </w:tabs>
+      <w:spacing w:after="0" w:line="240" w:lineRule="auto"/>
+    </w:pPr>
+  </w:style>
+  <w:style w:type="character" w:customStyle="1" w:styleId="FooterChar">
+    <w:name w:val="Footer Char"/>
+    <w:basedOn w:val="DefaultParagraphFont"/>
+    <w:link w:val="Footer"/>
+    <w:uiPriority w:val="99"/>
+    <w:rsid w:val="008A58F4"/>
+  </w:style>
 </w:styles>
 </file>
 
@@ -2329,6 +2848,50 @@
       <w:ind w:left="720"/>
       <w:contextualSpacing/>
     </w:pPr>
+  </w:style>
+  <w:style w:type="paragraph" w:styleId="Header">
+    <w:name w:val="header"/>
+    <w:basedOn w:val="Normal"/>
+    <w:link w:val="HeaderChar"/>
+    <w:uiPriority w:val="99"/>
+    <w:unhideWhenUsed/>
+    <w:rsid w:val="008A58F4"/>
+    <w:pPr>
+      <w:tabs>
+        <w:tab w:val="center" w:pos="4680"/>
+        <w:tab w:val="right" w:pos="9360"/>
+      </w:tabs>
+      <w:spacing w:after="0" w:line="240" w:lineRule="auto"/>
+    </w:pPr>
+  </w:style>
+  <w:style w:type="character" w:customStyle="1" w:styleId="HeaderChar">
+    <w:name w:val="Header Char"/>
+    <w:basedOn w:val="DefaultParagraphFont"/>
+    <w:link w:val="Header"/>
+    <w:uiPriority w:val="99"/>
+    <w:rsid w:val="008A58F4"/>
+  </w:style>
+  <w:style w:type="paragraph" w:styleId="Footer">
+    <w:name w:val="footer"/>
+    <w:basedOn w:val="Normal"/>
+    <w:link w:val="FooterChar"/>
+    <w:uiPriority w:val="99"/>
+    <w:unhideWhenUsed/>
+    <w:rsid w:val="008A58F4"/>
+    <w:pPr>
+      <w:tabs>
+        <w:tab w:val="center" w:pos="4680"/>
+        <w:tab w:val="right" w:pos="9360"/>
+      </w:tabs>
+      <w:spacing w:after="0" w:line="240" w:lineRule="auto"/>
+    </w:pPr>
+  </w:style>
+  <w:style w:type="character" w:customStyle="1" w:styleId="FooterChar">
+    <w:name w:val="Footer Char"/>
+    <w:basedOn w:val="DefaultParagraphFont"/>
+    <w:link w:val="Footer"/>
+    <w:uiPriority w:val="99"/>
+    <w:rsid w:val="008A58F4"/>
   </w:style>
 </w:styles>
 </file>

</xml_diff>